<commit_message>
update bird detection model
</commit_message>
<xml_diff>
--- a/Assignment_Report.docx
+++ b/Assignment_Report.docx
@@ -197,49 +197,25 @@
           <w:sz w:val="40"/>
           <w:szCs w:val="40"/>
         </w:rPr>
-        <w:t>COS30082</w:t>
-      </w:r>
-      <w:r>
-        <w:rPr>
-          <w:rFonts w:ascii="Times New Roman" w:hAnsi="Times New Roman" w:cs="Times New Roman"/>
-          <w:sz w:val="40"/>
-          <w:szCs w:val="40"/>
-        </w:rPr>
-        <w:t xml:space="preserve"> – Applied Machine Learning</w:t>
-      </w:r>
-    </w:p>
-    <w:p>
-      <w:pPr>
-        <w:jc w:val="center"/>
-        <w:rPr>
-          <w:rFonts w:ascii="Times New Roman" w:hAnsi="Times New Roman" w:cs="Times New Roman"/>
-          <w:sz w:val="40"/>
-          <w:szCs w:val="40"/>
-        </w:rPr>
-      </w:pPr>
-      <w:r>
-        <w:rPr>
-          <w:rFonts w:ascii="Times New Roman" w:hAnsi="Times New Roman" w:cs="Times New Roman"/>
-          <w:sz w:val="40"/>
-          <w:szCs w:val="40"/>
-        </w:rPr>
-        <w:t>Assignment</w:t>
-      </w:r>
-      <w:r>
-        <w:rPr>
-          <w:rFonts w:ascii="Times New Roman" w:hAnsi="Times New Roman" w:cs="Times New Roman"/>
-          <w:sz w:val="40"/>
-          <w:szCs w:val="40"/>
-        </w:rPr>
-        <w:t xml:space="preserve">: </w:t>
-      </w:r>
-      <w:r>
-        <w:rPr>
-          <w:rFonts w:ascii="Times New Roman" w:hAnsi="Times New Roman" w:cs="Times New Roman"/>
-          <w:sz w:val="40"/>
-          <w:szCs w:val="40"/>
-        </w:rPr>
-        <w:t>Bird Species Classification</w:t>
+        <w:t>COS30082 – Applied Machine Learning</w:t>
+      </w:r>
+    </w:p>
+    <w:p>
+      <w:pPr>
+        <w:jc w:val="center"/>
+        <w:rPr>
+          <w:rFonts w:ascii="Times New Roman" w:hAnsi="Times New Roman" w:cs="Times New Roman"/>
+          <w:sz w:val="40"/>
+          <w:szCs w:val="40"/>
+        </w:rPr>
+      </w:pPr>
+      <w:r>
+        <w:rPr>
+          <w:rFonts w:ascii="Times New Roman" w:hAnsi="Times New Roman" w:cs="Times New Roman"/>
+          <w:sz w:val="40"/>
+          <w:szCs w:val="40"/>
+        </w:rPr>
+        <w:t>Assignment: Bird Species Classification</w:t>
       </w:r>
     </w:p>
     <w:p>
@@ -333,8 +309,18 @@
           <w:sz w:val="40"/>
           <w:szCs w:val="40"/>
         </w:rPr>
-        <w:t>ame: Nguyen Cuong Nhat</w:t>
-      </w:r>
+        <w:t xml:space="preserve">ame: Nguyen Cuong </w:t>
+      </w:r>
+      <w:proofErr w:type="spellStart"/>
+      <w:r>
+        <w:rPr>
+          <w:rFonts w:ascii="Times New Roman" w:hAnsi="Times New Roman" w:cs="Times New Roman"/>
+          <w:sz w:val="40"/>
+          <w:szCs w:val="40"/>
+        </w:rPr>
+        <w:t>Nhat</w:t>
+      </w:r>
+      <w:proofErr w:type="spellEnd"/>
     </w:p>
     <w:p>
       <w:pPr>
@@ -369,15 +355,7 @@
           <w:sz w:val="40"/>
           <w:szCs w:val="40"/>
         </w:rPr>
-        <w:t>Instructor</w:t>
-      </w:r>
-      <w:r>
-        <w:rPr>
-          <w:rFonts w:ascii="Times New Roman" w:hAnsi="Times New Roman" w:cs="Times New Roman"/>
-          <w:sz w:val="40"/>
-          <w:szCs w:val="40"/>
-        </w:rPr>
-        <w:t>: Mr. Duong Trung Tin</w:t>
+        <w:t>Instructor: Mr. Duong Trung Tin</w:t>
       </w:r>
     </w:p>
     <w:p>
@@ -400,24 +378,9 @@
     </w:p>
     <w:p>
       <w:pPr>
-        <w:pStyle w:val="ListParagraph"/>
-        <w:numPr>
-          <w:ilvl w:val="0"/>
-          <w:numId w:val="1"/>
-        </w:numPr>
-        <w:jc w:val="left"/>
-        <w:rPr>
-          <w:rFonts w:ascii="Times New Roman" w:hAnsi="Times New Roman" w:cs="Times New Roman"/>
-          <w:sz w:val="40"/>
-          <w:szCs w:val="40"/>
-        </w:rPr>
-      </w:pPr>
-      <w:r>
-        <w:rPr>
-          <w:rFonts w:ascii="Times New Roman" w:hAnsi="Times New Roman" w:cs="Times New Roman"/>
-          <w:sz w:val="40"/>
-          <w:szCs w:val="40"/>
-        </w:rPr>
+        <w:pStyle w:val="Heading1"/>
+      </w:pPr>
+      <w:r>
         <w:lastRenderedPageBreak/>
         <w:t>Introduction</w:t>
       </w:r>
@@ -496,101 +459,87 @@
     </w:p>
     <w:p>
       <w:pPr>
-        <w:pStyle w:val="ListParagraph"/>
-        <w:numPr>
-          <w:ilvl w:val="0"/>
-          <w:numId w:val="1"/>
-        </w:numPr>
+        <w:pStyle w:val="Heading1"/>
+      </w:pPr>
+      <w:r>
+        <w:t>Methodology</w:t>
+      </w:r>
+    </w:p>
+    <w:p>
+      <w:pPr>
+        <w:pStyle w:val="Heading2"/>
+      </w:pPr>
+      <w:r>
+        <w:t>1. Data Preparation</w:t>
+      </w:r>
+    </w:p>
+    <w:p>
+      <w:pPr>
         <w:jc w:val="left"/>
         <w:rPr>
           <w:rFonts w:ascii="Times New Roman" w:hAnsi="Times New Roman" w:cs="Times New Roman"/>
-          <w:sz w:val="40"/>
-          <w:szCs w:val="40"/>
-        </w:rPr>
-      </w:pPr>
-      <w:r>
-        <w:rPr>
-          <w:rFonts w:ascii="Times New Roman" w:hAnsi="Times New Roman" w:cs="Times New Roman"/>
-          <w:sz w:val="40"/>
-          <w:szCs w:val="40"/>
-        </w:rPr>
-        <w:t>Methodology</w:t>
-      </w:r>
-    </w:p>
-    <w:p>
-      <w:pPr>
-        <w:pStyle w:val="ListParagraph"/>
-        <w:numPr>
-          <w:ilvl w:val="0"/>
-          <w:numId w:val="1"/>
-        </w:numPr>
-        <w:jc w:val="left"/>
-        <w:rPr>
-          <w:rFonts w:ascii="Times New Roman" w:hAnsi="Times New Roman" w:cs="Times New Roman"/>
-          <w:sz w:val="40"/>
-          <w:szCs w:val="40"/>
-        </w:rPr>
-      </w:pPr>
-      <w:r>
-        <w:rPr>
-          <w:rFonts w:ascii="Times New Roman" w:hAnsi="Times New Roman" w:cs="Times New Roman"/>
-          <w:sz w:val="40"/>
-          <w:szCs w:val="40"/>
-        </w:rPr>
+          <w:sz w:val="28"/>
+          <w:szCs w:val="28"/>
+        </w:rPr>
+      </w:pPr>
+      <w:r>
+        <w:rPr>
+          <w:rFonts w:ascii="Times New Roman" w:hAnsi="Times New Roman" w:cs="Times New Roman"/>
+          <w:sz w:val="28"/>
+          <w:szCs w:val="28"/>
+        </w:rPr>
+        <w:t>The dataset for this project is Caltech-UCSD Birds 200 (CUB-200), which contains images of 200 bird species primarily from North America. There are 4,829 images available for training</w:t>
+      </w:r>
+      <w:r>
+        <w:rPr>
+          <w:rFonts w:ascii="Times New Roman" w:hAnsi="Times New Roman" w:cs="Times New Roman"/>
+          <w:sz w:val="28"/>
+          <w:szCs w:val="28"/>
+        </w:rPr>
+        <w:t>, and 1204 images for testing</w:t>
+      </w:r>
+    </w:p>
+    <w:p>
+      <w:pPr>
+        <w:pStyle w:val="Heading2"/>
+      </w:pPr>
+      <w:r>
+        <w:lastRenderedPageBreak/>
+        <w:t>2. Traditional Machine Learning models</w:t>
+      </w:r>
+    </w:p>
+    <w:p>
+      <w:pPr>
+        <w:pStyle w:val="Heading2"/>
+      </w:pPr>
+      <w:r>
+        <w:t>3. Deep Learning models</w:t>
+      </w:r>
+    </w:p>
+    <w:p>
+      <w:pPr>
+        <w:pStyle w:val="Heading1"/>
+      </w:pPr>
+      <w:r>
         <w:t>Result and Discussion</w:t>
       </w:r>
     </w:p>
     <w:p>
       <w:pPr>
-        <w:pStyle w:val="ListParagraph"/>
-        <w:numPr>
-          <w:ilvl w:val="0"/>
-          <w:numId w:val="1"/>
-        </w:numPr>
-        <w:jc w:val="left"/>
-        <w:rPr>
-          <w:rFonts w:ascii="Times New Roman" w:hAnsi="Times New Roman" w:cs="Times New Roman"/>
-          <w:sz w:val="40"/>
-          <w:szCs w:val="40"/>
-        </w:rPr>
-      </w:pPr>
-      <w:r>
-        <w:rPr>
-          <w:rFonts w:ascii="Times New Roman" w:hAnsi="Times New Roman" w:cs="Times New Roman"/>
-          <w:sz w:val="40"/>
-          <w:szCs w:val="40"/>
-        </w:rPr>
+        <w:pStyle w:val="Heading1"/>
+      </w:pPr>
+      <w:r>
         <w:t>Conclusion</w:t>
       </w:r>
     </w:p>
     <w:p>
       <w:pPr>
-        <w:pStyle w:val="ListParagraph"/>
-        <w:numPr>
-          <w:ilvl w:val="0"/>
-          <w:numId w:val="1"/>
-        </w:numPr>
-        <w:jc w:val="left"/>
-        <w:rPr>
-          <w:rFonts w:ascii="Times New Roman" w:hAnsi="Times New Roman" w:cs="Times New Roman"/>
-          <w:sz w:val="40"/>
-          <w:szCs w:val="40"/>
-        </w:rPr>
-      </w:pPr>
-      <w:r>
-        <w:rPr>
-          <w:rFonts w:ascii="Times New Roman" w:hAnsi="Times New Roman" w:cs="Times New Roman"/>
-          <w:sz w:val="40"/>
-          <w:szCs w:val="40"/>
-        </w:rPr>
+        <w:pStyle w:val="Heading1"/>
+      </w:pPr>
+      <w:r>
         <w:t>References</w:t>
       </w:r>
       <w:r>
-        <w:rPr>
-          <w:rFonts w:ascii="Times New Roman" w:hAnsi="Times New Roman" w:cs="Times New Roman"/>
-          <w:sz w:val="40"/>
-          <w:szCs w:val="40"/>
-        </w:rPr>
         <w:t xml:space="preserve"> </w:t>
       </w:r>
     </w:p>
@@ -705,8 +654,100 @@
       </w:pPr>
     </w:lvl>
   </w:abstractNum>
+  <w:abstractNum w:abstractNumId="1" w15:restartNumberingAfterBreak="0">
+    <w:nsid w:val="2D5F5FBE"/>
+    <w:multiLevelType w:val="hybridMultilevel"/>
+    <w:tmpl w:val="97ECAEC8"/>
+    <w:lvl w:ilvl="0" w:tplc="0409000F">
+      <w:start w:val="1"/>
+      <w:numFmt w:val="decimal"/>
+      <w:lvlText w:val="%1."/>
+      <w:lvlJc w:val="left"/>
+      <w:pPr>
+        <w:ind w:left="720" w:hanging="360"/>
+      </w:pPr>
+      <w:rPr>
+        <w:rFonts w:hint="default"/>
+      </w:rPr>
+    </w:lvl>
+    <w:lvl w:ilvl="1" w:tplc="04090019" w:tentative="1">
+      <w:start w:val="1"/>
+      <w:numFmt w:val="lowerLetter"/>
+      <w:lvlText w:val="%2."/>
+      <w:lvlJc w:val="left"/>
+      <w:pPr>
+        <w:ind w:left="1440" w:hanging="360"/>
+      </w:pPr>
+    </w:lvl>
+    <w:lvl w:ilvl="2" w:tplc="0409001B" w:tentative="1">
+      <w:start w:val="1"/>
+      <w:numFmt w:val="lowerRoman"/>
+      <w:lvlText w:val="%3."/>
+      <w:lvlJc w:val="right"/>
+      <w:pPr>
+        <w:ind w:left="2160" w:hanging="180"/>
+      </w:pPr>
+    </w:lvl>
+    <w:lvl w:ilvl="3" w:tplc="0409000F" w:tentative="1">
+      <w:start w:val="1"/>
+      <w:numFmt w:val="decimal"/>
+      <w:lvlText w:val="%4."/>
+      <w:lvlJc w:val="left"/>
+      <w:pPr>
+        <w:ind w:left="2880" w:hanging="360"/>
+      </w:pPr>
+    </w:lvl>
+    <w:lvl w:ilvl="4" w:tplc="04090019" w:tentative="1">
+      <w:start w:val="1"/>
+      <w:numFmt w:val="lowerLetter"/>
+      <w:lvlText w:val="%5."/>
+      <w:lvlJc w:val="left"/>
+      <w:pPr>
+        <w:ind w:left="3600" w:hanging="360"/>
+      </w:pPr>
+    </w:lvl>
+    <w:lvl w:ilvl="5" w:tplc="0409001B" w:tentative="1">
+      <w:start w:val="1"/>
+      <w:numFmt w:val="lowerRoman"/>
+      <w:lvlText w:val="%6."/>
+      <w:lvlJc w:val="right"/>
+      <w:pPr>
+        <w:ind w:left="4320" w:hanging="180"/>
+      </w:pPr>
+    </w:lvl>
+    <w:lvl w:ilvl="6" w:tplc="0409000F" w:tentative="1">
+      <w:start w:val="1"/>
+      <w:numFmt w:val="decimal"/>
+      <w:lvlText w:val="%7."/>
+      <w:lvlJc w:val="left"/>
+      <w:pPr>
+        <w:ind w:left="5040" w:hanging="360"/>
+      </w:pPr>
+    </w:lvl>
+    <w:lvl w:ilvl="7" w:tplc="04090019" w:tentative="1">
+      <w:start w:val="1"/>
+      <w:numFmt w:val="lowerLetter"/>
+      <w:lvlText w:val="%8."/>
+      <w:lvlJc w:val="left"/>
+      <w:pPr>
+        <w:ind w:left="5760" w:hanging="360"/>
+      </w:pPr>
+    </w:lvl>
+    <w:lvl w:ilvl="8" w:tplc="0409001B" w:tentative="1">
+      <w:start w:val="1"/>
+      <w:numFmt w:val="lowerRoman"/>
+      <w:lvlText w:val="%9."/>
+      <w:lvlJc w:val="right"/>
+      <w:pPr>
+        <w:ind w:left="6480" w:hanging="180"/>
+      </w:pPr>
+    </w:lvl>
+  </w:abstractNum>
   <w:num w:numId="1" w16cid:durableId="1830094776">
     <w:abstractNumId w:val="0"/>
+  </w:num>
+  <w:num w:numId="2" w16cid:durableId="1294210667">
+    <w:abstractNumId w:val="1"/>
   </w:num>
 </w:numbering>
 </file>
@@ -1116,6 +1157,49 @@
       <w:spacing w:after="0" w:line="240" w:lineRule="auto"/>
     </w:pPr>
   </w:style>
+  <w:style w:type="paragraph" w:styleId="Heading1">
+    <w:name w:val="heading 1"/>
+    <w:basedOn w:val="Normal"/>
+    <w:next w:val="Normal"/>
+    <w:link w:val="Heading1Char"/>
+    <w:uiPriority w:val="9"/>
+    <w:qFormat/>
+    <w:rsid w:val="00262625"/>
+    <w:pPr>
+      <w:keepNext/>
+      <w:keepLines/>
+      <w:spacing w:before="240"/>
+      <w:outlineLvl w:val="0"/>
+    </w:pPr>
+    <w:rPr>
+      <w:rFonts w:asciiTheme="majorHAnsi" w:eastAsiaTheme="majorEastAsia" w:hAnsiTheme="majorHAnsi" w:cstheme="majorBidi"/>
+      <w:color w:val="2F5496" w:themeColor="accent1" w:themeShade="BF"/>
+      <w:sz w:val="32"/>
+      <w:szCs w:val="32"/>
+    </w:rPr>
+  </w:style>
+  <w:style w:type="paragraph" w:styleId="Heading2">
+    <w:name w:val="heading 2"/>
+    <w:basedOn w:val="Normal"/>
+    <w:next w:val="Normal"/>
+    <w:link w:val="Heading2Char"/>
+    <w:uiPriority w:val="9"/>
+    <w:unhideWhenUsed/>
+    <w:qFormat/>
+    <w:rsid w:val="00262625"/>
+    <w:pPr>
+      <w:keepNext/>
+      <w:keepLines/>
+      <w:spacing w:before="40"/>
+      <w:outlineLvl w:val="1"/>
+    </w:pPr>
+    <w:rPr>
+      <w:rFonts w:asciiTheme="majorHAnsi" w:eastAsiaTheme="majorEastAsia" w:hAnsiTheme="majorHAnsi" w:cstheme="majorBidi"/>
+      <w:color w:val="2F5496" w:themeColor="accent1" w:themeShade="BF"/>
+      <w:sz w:val="26"/>
+      <w:szCs w:val="26"/>
+    </w:rPr>
+  </w:style>
   <w:style w:type="character" w:default="1" w:styleId="DefaultParagraphFont">
     <w:name w:val="Default Paragraph Font"/>
     <w:uiPriority w:val="1"/>
@@ -1152,6 +1236,32 @@
       <w:ind w:left="720"/>
       <w:contextualSpacing/>
     </w:pPr>
+  </w:style>
+  <w:style w:type="character" w:customStyle="1" w:styleId="Heading1Char">
+    <w:name w:val="Heading 1 Char"/>
+    <w:basedOn w:val="DefaultParagraphFont"/>
+    <w:link w:val="Heading1"/>
+    <w:uiPriority w:val="9"/>
+    <w:rsid w:val="00262625"/>
+    <w:rPr>
+      <w:rFonts w:asciiTheme="majorHAnsi" w:eastAsiaTheme="majorEastAsia" w:hAnsiTheme="majorHAnsi" w:cstheme="majorBidi"/>
+      <w:color w:val="2F5496" w:themeColor="accent1" w:themeShade="BF"/>
+      <w:sz w:val="32"/>
+      <w:szCs w:val="32"/>
+    </w:rPr>
+  </w:style>
+  <w:style w:type="character" w:customStyle="1" w:styleId="Heading2Char">
+    <w:name w:val="Heading 2 Char"/>
+    <w:basedOn w:val="DefaultParagraphFont"/>
+    <w:link w:val="Heading2"/>
+    <w:uiPriority w:val="9"/>
+    <w:rsid w:val="00262625"/>
+    <w:rPr>
+      <w:rFonts w:asciiTheme="majorHAnsi" w:eastAsiaTheme="majorEastAsia" w:hAnsiTheme="majorHAnsi" w:cstheme="majorBidi"/>
+      <w:color w:val="2F5496" w:themeColor="accent1" w:themeShade="BF"/>
+      <w:sz w:val="26"/>
+      <w:szCs w:val="26"/>
+    </w:rPr>
   </w:style>
 </w:styles>
 </file>

</xml_diff>